<commit_message>
lab 7 revisions, lab 6 grading guide, modifications to R notecards for consistent naming
</commit_message>
<xml_diff>
--- a/resources/week5and6.docx
+++ b/resources/week5and6.docx
@@ -1,6 +1,6 @@
 
 <file path=word/document.xml><?xml version="1.0" encoding="utf-8"?>
-<w:document xmlns:wpc="http://schemas.microsoft.com/office/word/2010/wordprocessingCanvas" xmlns:cx="http://schemas.microsoft.com/office/drawing/2014/chartex" xmlns:cx1="http://schemas.microsoft.com/office/drawing/2015/9/8/chartex" xmlns:cx2="http://schemas.microsoft.com/office/drawing/2015/10/21/chartex" xmlns:cx3="http://schemas.microsoft.com/office/drawing/2016/5/9/chartex" xmlns:cx4="http://schemas.microsoft.com/office/drawing/2016/5/10/chartex" xmlns:cx5="http://schemas.microsoft.com/office/drawing/2016/5/11/chartex" xmlns:cx6="http://schemas.microsoft.com/office/drawing/2016/5/12/chartex" xmlns:cx7="http://schemas.microsoft.com/office/drawing/2016/5/13/chartex" xmlns:cx8="http://schemas.microsoft.com/office/drawing/2016/5/14/chartex" xmlns:mc="http://schemas.openxmlformats.org/markup-compatibility/2006" xmlns:aink="http://schemas.microsoft.com/office/drawing/2016/ink" xmlns:am3d="http://schemas.microsoft.com/office/drawing/2017/model3d" xmlns:o="urn:schemas-microsoft-com:office:office" xmlns:oel="http://schemas.microsoft.com/office/2019/extlst" xmlns:r="http://schemas.openxmlformats.org/officeDocument/2006/relationships" xmlns:m="http://schemas.openxmlformats.org/officeDocument/2006/math" xmlns:v="urn:schemas-microsoft-com:vml" xmlns:wp14="http://schemas.microsoft.com/office/word/2010/wordprocessingDrawing" xmlns:wp="http://schemas.openxmlformats.org/drawingml/2006/wordprocessingDrawing" xmlns:w10="urn:schemas-microsoft-com:office:word" xmlns:w="http://schemas.openxmlformats.org/wordprocessingml/2006/main" xmlns:w14="http://schemas.microsoft.com/office/word/2010/wordml" xmlns:w15="http://schemas.microsoft.com/office/word/2012/wordml" xmlns:w16cex="http://schemas.microsoft.com/office/word/2018/wordml/cex" xmlns:w16cid="http://schemas.microsoft.com/office/word/2016/wordml/cid" xmlns:w16="http://schemas.microsoft.com/office/word/2018/wordml" xmlns:w16sdtdh="http://schemas.microsoft.com/office/word/2020/wordml/sdtdatahash" xmlns:w16se="http://schemas.microsoft.com/office/word/2015/wordml/symex" xmlns:wpg="http://schemas.microsoft.com/office/word/2010/wordprocessingGroup" xmlns:wpi="http://schemas.microsoft.com/office/word/2010/wordprocessingInk" xmlns:wne="http://schemas.microsoft.com/office/word/2006/wordml" xmlns:wps="http://schemas.microsoft.com/office/word/2010/wordprocessingShape" mc:Ignorable="w14 w15 w16se w16cid w16 w16cex w16sdtdh wp14">
+<w:document xmlns:wpc="http://schemas.microsoft.com/office/word/2010/wordprocessingCanvas" xmlns:cx="http://schemas.microsoft.com/office/drawing/2014/chartex" xmlns:cx1="http://schemas.microsoft.com/office/drawing/2015/9/8/chartex" xmlns:cx2="http://schemas.microsoft.com/office/drawing/2015/10/21/chartex" xmlns:cx3="http://schemas.microsoft.com/office/drawing/2016/5/9/chartex" xmlns:cx4="http://schemas.microsoft.com/office/drawing/2016/5/10/chartex" xmlns:cx5="http://schemas.microsoft.com/office/drawing/2016/5/11/chartex" xmlns:cx6="http://schemas.microsoft.com/office/drawing/2016/5/12/chartex" xmlns:cx7="http://schemas.microsoft.com/office/drawing/2016/5/13/chartex" xmlns:cx8="http://schemas.microsoft.com/office/drawing/2016/5/14/chartex" xmlns:mc="http://schemas.openxmlformats.org/markup-compatibility/2006" xmlns:aink="http://schemas.microsoft.com/office/drawing/2016/ink" xmlns:am3d="http://schemas.microsoft.com/office/drawing/2017/model3d" xmlns:o="urn:schemas-microsoft-com:office:office" xmlns:oel="http://schemas.microsoft.com/office/2019/extlst" xmlns:r="http://schemas.openxmlformats.org/officeDocument/2006/relationships" xmlns:m="http://schemas.openxmlformats.org/officeDocument/2006/math" xmlns:v="urn:schemas-microsoft-com:vml" xmlns:wp14="http://schemas.microsoft.com/office/word/2010/wordprocessingDrawing" xmlns:wp="http://schemas.openxmlformats.org/drawingml/2006/wordprocessingDrawing" xmlns:w10="urn:schemas-microsoft-com:office:word" xmlns:w="http://schemas.openxmlformats.org/wordprocessingml/2006/main" xmlns:w14="http://schemas.microsoft.com/office/word/2010/wordml" xmlns:w15="http://schemas.microsoft.com/office/word/2012/wordml" xmlns:w16cex="http://schemas.microsoft.com/office/word/2018/wordml/cex" xmlns:w16cid="http://schemas.microsoft.com/office/word/2016/wordml/cid" xmlns:w16="http://schemas.microsoft.com/office/word/2018/wordml" xmlns:w16du="http://schemas.microsoft.com/office/word/2023/wordml/word16du" xmlns:w16sdtdh="http://schemas.microsoft.com/office/word/2020/wordml/sdtdatahash" xmlns:w16se="http://schemas.microsoft.com/office/word/2015/wordml/symex" xmlns:wpg="http://schemas.microsoft.com/office/word/2010/wordprocessingGroup" xmlns:wpi="http://schemas.microsoft.com/office/word/2010/wordprocessingInk" xmlns:wne="http://schemas.microsoft.com/office/word/2006/wordml" xmlns:wps="http://schemas.microsoft.com/office/word/2010/wordprocessingShape" mc:Ignorable="w14 w15 w16se w16cid w16 w16cex w16sdtdh wp14">
   <w:body>
     <w:tbl>
       <w:tblPr>
@@ -1864,16 +1864,7 @@
                 <w:sz w:val="28"/>
                 <w:szCs w:val="28"/>
               </w:rPr>
-              <w:t xml:space="preserve"> Explanatory Variable</w:t>
-            </w:r>
-            <w:r>
-              <w:rPr>
-                <w:b/>
-                <w:bCs/>
-                <w:sz w:val="28"/>
-                <w:szCs w:val="28"/>
-              </w:rPr>
-              <w:t xml:space="preserve"> – Except One (or </w:t>
+              <w:t xml:space="preserve"> Explanatory Variable – Except One (or </w:t>
             </w:r>
             <w:proofErr w:type="gramStart"/>
             <w:r>
@@ -1971,7 +1962,6 @@
               <w:t xml:space="preserve"> &lt;- </w:t>
             </w:r>
             <w:proofErr w:type="spellStart"/>
-            <w:proofErr w:type="gramStart"/>
             <w:r>
               <w:rPr>
                 <w:rFonts w:ascii="Courier New" w:hAnsi="Courier New" w:cs="Courier New"/>
@@ -1989,7 +1979,6 @@
               </w:rPr>
               <w:t>(</w:t>
             </w:r>
-            <w:proofErr w:type="gramEnd"/>
             <w:r>
               <w:rPr>
                 <w:rFonts w:ascii="Courier New" w:hAnsi="Courier New" w:cs="Courier New"/>
@@ -2279,92 +2268,7 @@
         </w:tc>
       </w:tr>
     </w:tbl>
-    <w:p>
-      <w:r>
-        <w:br w:type="page"/>
-      </w:r>
-    </w:p>
-    <w:tbl>
-      <w:tblPr>
-        <w:tblStyle w:val="TableGrid"/>
-        <w:tblpPr w:leftFromText="180" w:rightFromText="180" w:vertAnchor="page" w:horzAnchor="margin" w:tblpXSpec="center" w:tblpY="2671"/>
-        <w:tblW w:w="10800" w:type="dxa"/>
-        <w:tblLook w:val="04A0" w:firstRow="1" w:lastRow="0" w:firstColumn="1" w:lastColumn="0" w:noHBand="0" w:noVBand="1"/>
-      </w:tblPr>
-      <w:tblGrid>
-        <w:gridCol w:w="10800"/>
-      </w:tblGrid>
-      <w:tr>
-        <w:tc>
-          <w:tcPr>
-            <w:tcW w:w="10800" w:type="dxa"/>
-          </w:tcPr>
-          <w:p>
-            <w:r>
-              <w:lastRenderedPageBreak/>
-              <w:t>!</w:t>
-            </w:r>
-          </w:p>
-          <w:p>
-            <w:pPr>
-              <w:rPr>
-                <w:b/>
-                <w:bCs/>
-                <w:sz w:val="28"/>
-                <w:szCs w:val="28"/>
-              </w:rPr>
-            </w:pPr>
-          </w:p>
-        </w:tc>
-      </w:tr>
-      <w:tr>
-        <w:tc>
-          <w:tcPr>
-            <w:tcW w:w="10800" w:type="dxa"/>
-          </w:tcPr>
-          <w:p>
-            <w:pPr>
-              <w:jc w:val="center"/>
-              <w:rPr>
-                <w:b/>
-                <w:bCs/>
-                <w:sz w:val="28"/>
-                <w:szCs w:val="28"/>
-              </w:rPr>
-            </w:pPr>
-            <w:r>
-              <w:rPr>
-                <w:b/>
-                <w:bCs/>
-                <w:sz w:val="28"/>
-                <w:szCs w:val="28"/>
-              </w:rPr>
-              <w:tab/>
-            </w:r>
-            <w:r>
-              <w:rPr>
-                <w:b/>
-                <w:bCs/>
-                <w:sz w:val="28"/>
-                <w:szCs w:val="28"/>
-              </w:rPr>
-              <w:t xml:space="preserve"> </w:t>
-            </w:r>
-          </w:p>
-        </w:tc>
-      </w:tr>
-    </w:tbl>
-    <w:p>
-      <w:pPr>
-        <w:jc w:val="center"/>
-        <w:rPr>
-          <w:b/>
-          <w:bCs/>
-          <w:sz w:val="32"/>
-          <w:szCs w:val="32"/>
-        </w:rPr>
-      </w:pPr>
-    </w:p>
+    <w:p/>
     <w:sectPr>
       <w:headerReference w:type="default" r:id="rId6"/>
       <w:pgSz w:w="12240" w:h="15840"/>
@@ -2377,7 +2281,7 @@
 </file>
 
 <file path=word/endnotes.xml><?xml version="1.0" encoding="utf-8"?>
-<w:endnotes xmlns:wpc="http://schemas.microsoft.com/office/word/2010/wordprocessingCanvas" xmlns:cx="http://schemas.microsoft.com/office/drawing/2014/chartex" xmlns:cx1="http://schemas.microsoft.com/office/drawing/2015/9/8/chartex" xmlns:cx2="http://schemas.microsoft.com/office/drawing/2015/10/21/chartex" xmlns:cx3="http://schemas.microsoft.com/office/drawing/2016/5/9/chartex" xmlns:cx4="http://schemas.microsoft.com/office/drawing/2016/5/10/chartex" xmlns:cx5="http://schemas.microsoft.com/office/drawing/2016/5/11/chartex" xmlns:cx6="http://schemas.microsoft.com/office/drawing/2016/5/12/chartex" xmlns:cx7="http://schemas.microsoft.com/office/drawing/2016/5/13/chartex" xmlns:cx8="http://schemas.microsoft.com/office/drawing/2016/5/14/chartex" xmlns:mc="http://schemas.openxmlformats.org/markup-compatibility/2006" xmlns:aink="http://schemas.microsoft.com/office/drawing/2016/ink" xmlns:am3d="http://schemas.microsoft.com/office/drawing/2017/model3d" xmlns:o="urn:schemas-microsoft-com:office:office" xmlns:oel="http://schemas.microsoft.com/office/2019/extlst" xmlns:r="http://schemas.openxmlformats.org/officeDocument/2006/relationships" xmlns:m="http://schemas.openxmlformats.org/officeDocument/2006/math" xmlns:v="urn:schemas-microsoft-com:vml" xmlns:wp14="http://schemas.microsoft.com/office/word/2010/wordprocessingDrawing" xmlns:wp="http://schemas.openxmlformats.org/drawingml/2006/wordprocessingDrawing" xmlns:w10="urn:schemas-microsoft-com:office:word" xmlns:w="http://schemas.openxmlformats.org/wordprocessingml/2006/main" xmlns:w14="http://schemas.microsoft.com/office/word/2010/wordml" xmlns:w15="http://schemas.microsoft.com/office/word/2012/wordml" xmlns:w16cex="http://schemas.microsoft.com/office/word/2018/wordml/cex" xmlns:w16cid="http://schemas.microsoft.com/office/word/2016/wordml/cid" xmlns:w16="http://schemas.microsoft.com/office/word/2018/wordml" xmlns:w16sdtdh="http://schemas.microsoft.com/office/word/2020/wordml/sdtdatahash" xmlns:w16se="http://schemas.microsoft.com/office/word/2015/wordml/symex" xmlns:wpg="http://schemas.microsoft.com/office/word/2010/wordprocessingGroup" xmlns:wpi="http://schemas.microsoft.com/office/word/2010/wordprocessingInk" xmlns:wne="http://schemas.microsoft.com/office/word/2006/wordml" xmlns:wps="http://schemas.microsoft.com/office/word/2010/wordprocessingShape" mc:Ignorable="w14 w15 w16se w16cid w16 w16cex w16sdtdh wp14">
+<w:endnotes xmlns:wpc="http://schemas.microsoft.com/office/word/2010/wordprocessingCanvas" xmlns:cx="http://schemas.microsoft.com/office/drawing/2014/chartex" xmlns:cx1="http://schemas.microsoft.com/office/drawing/2015/9/8/chartex" xmlns:cx2="http://schemas.microsoft.com/office/drawing/2015/10/21/chartex" xmlns:cx3="http://schemas.microsoft.com/office/drawing/2016/5/9/chartex" xmlns:cx4="http://schemas.microsoft.com/office/drawing/2016/5/10/chartex" xmlns:cx5="http://schemas.microsoft.com/office/drawing/2016/5/11/chartex" xmlns:cx6="http://schemas.microsoft.com/office/drawing/2016/5/12/chartex" xmlns:cx7="http://schemas.microsoft.com/office/drawing/2016/5/13/chartex" xmlns:cx8="http://schemas.microsoft.com/office/drawing/2016/5/14/chartex" xmlns:mc="http://schemas.openxmlformats.org/markup-compatibility/2006" xmlns:aink="http://schemas.microsoft.com/office/drawing/2016/ink" xmlns:am3d="http://schemas.microsoft.com/office/drawing/2017/model3d" xmlns:o="urn:schemas-microsoft-com:office:office" xmlns:oel="http://schemas.microsoft.com/office/2019/extlst" xmlns:r="http://schemas.openxmlformats.org/officeDocument/2006/relationships" xmlns:m="http://schemas.openxmlformats.org/officeDocument/2006/math" xmlns:v="urn:schemas-microsoft-com:vml" xmlns:wp14="http://schemas.microsoft.com/office/word/2010/wordprocessingDrawing" xmlns:wp="http://schemas.openxmlformats.org/drawingml/2006/wordprocessingDrawing" xmlns:w10="urn:schemas-microsoft-com:office:word" xmlns:w="http://schemas.openxmlformats.org/wordprocessingml/2006/main" xmlns:w14="http://schemas.microsoft.com/office/word/2010/wordml" xmlns:w15="http://schemas.microsoft.com/office/word/2012/wordml" xmlns:w16cex="http://schemas.microsoft.com/office/word/2018/wordml/cex" xmlns:w16cid="http://schemas.microsoft.com/office/word/2016/wordml/cid" xmlns:w16="http://schemas.microsoft.com/office/word/2018/wordml" xmlns:w16du="http://schemas.microsoft.com/office/word/2023/wordml/word16du" xmlns:w16sdtdh="http://schemas.microsoft.com/office/word/2020/wordml/sdtdatahash" xmlns:w16se="http://schemas.microsoft.com/office/word/2015/wordml/symex" xmlns:wpg="http://schemas.microsoft.com/office/word/2010/wordprocessingGroup" xmlns:wpi="http://schemas.microsoft.com/office/word/2010/wordprocessingInk" xmlns:wne="http://schemas.microsoft.com/office/word/2006/wordml" xmlns:wps="http://schemas.microsoft.com/office/word/2010/wordprocessingShape" mc:Ignorable="w14 w15 w16se w16cid w16 w16cex w16sdtdh wp14">
   <w:endnote w:type="separator" w:id="-1">
     <w:p>
       <w:r>
@@ -2396,7 +2300,7 @@
 </file>
 
 <file path=word/footnotes.xml><?xml version="1.0" encoding="utf-8"?>
-<w:footnotes xmlns:wpc="http://schemas.microsoft.com/office/word/2010/wordprocessingCanvas" xmlns:cx="http://schemas.microsoft.com/office/drawing/2014/chartex" xmlns:cx1="http://schemas.microsoft.com/office/drawing/2015/9/8/chartex" xmlns:cx2="http://schemas.microsoft.com/office/drawing/2015/10/21/chartex" xmlns:cx3="http://schemas.microsoft.com/office/drawing/2016/5/9/chartex" xmlns:cx4="http://schemas.microsoft.com/office/drawing/2016/5/10/chartex" xmlns:cx5="http://schemas.microsoft.com/office/drawing/2016/5/11/chartex" xmlns:cx6="http://schemas.microsoft.com/office/drawing/2016/5/12/chartex" xmlns:cx7="http://schemas.microsoft.com/office/drawing/2016/5/13/chartex" xmlns:cx8="http://schemas.microsoft.com/office/drawing/2016/5/14/chartex" xmlns:mc="http://schemas.openxmlformats.org/markup-compatibility/2006" xmlns:aink="http://schemas.microsoft.com/office/drawing/2016/ink" xmlns:am3d="http://schemas.microsoft.com/office/drawing/2017/model3d" xmlns:o="urn:schemas-microsoft-com:office:office" xmlns:oel="http://schemas.microsoft.com/office/2019/extlst" xmlns:r="http://schemas.openxmlformats.org/officeDocument/2006/relationships" xmlns:m="http://schemas.openxmlformats.org/officeDocument/2006/math" xmlns:v="urn:schemas-microsoft-com:vml" xmlns:wp14="http://schemas.microsoft.com/office/word/2010/wordprocessingDrawing" xmlns:wp="http://schemas.openxmlformats.org/drawingml/2006/wordprocessingDrawing" xmlns:w10="urn:schemas-microsoft-com:office:word" xmlns:w="http://schemas.openxmlformats.org/wordprocessingml/2006/main" xmlns:w14="http://schemas.microsoft.com/office/word/2010/wordml" xmlns:w15="http://schemas.microsoft.com/office/word/2012/wordml" xmlns:w16cex="http://schemas.microsoft.com/office/word/2018/wordml/cex" xmlns:w16cid="http://schemas.microsoft.com/office/word/2016/wordml/cid" xmlns:w16="http://schemas.microsoft.com/office/word/2018/wordml" xmlns:w16sdtdh="http://schemas.microsoft.com/office/word/2020/wordml/sdtdatahash" xmlns:w16se="http://schemas.microsoft.com/office/word/2015/wordml/symex" xmlns:wpg="http://schemas.microsoft.com/office/word/2010/wordprocessingGroup" xmlns:wpi="http://schemas.microsoft.com/office/word/2010/wordprocessingInk" xmlns:wne="http://schemas.microsoft.com/office/word/2006/wordml" xmlns:wps="http://schemas.microsoft.com/office/word/2010/wordprocessingShape" mc:Ignorable="w14 w15 w16se w16cid w16 w16cex w16sdtdh wp14">
+<w:footnotes xmlns:wpc="http://schemas.microsoft.com/office/word/2010/wordprocessingCanvas" xmlns:cx="http://schemas.microsoft.com/office/drawing/2014/chartex" xmlns:cx1="http://schemas.microsoft.com/office/drawing/2015/9/8/chartex" xmlns:cx2="http://schemas.microsoft.com/office/drawing/2015/10/21/chartex" xmlns:cx3="http://schemas.microsoft.com/office/drawing/2016/5/9/chartex" xmlns:cx4="http://schemas.microsoft.com/office/drawing/2016/5/10/chartex" xmlns:cx5="http://schemas.microsoft.com/office/drawing/2016/5/11/chartex" xmlns:cx6="http://schemas.microsoft.com/office/drawing/2016/5/12/chartex" xmlns:cx7="http://schemas.microsoft.com/office/drawing/2016/5/13/chartex" xmlns:cx8="http://schemas.microsoft.com/office/drawing/2016/5/14/chartex" xmlns:mc="http://schemas.openxmlformats.org/markup-compatibility/2006" xmlns:aink="http://schemas.microsoft.com/office/drawing/2016/ink" xmlns:am3d="http://schemas.microsoft.com/office/drawing/2017/model3d" xmlns:o="urn:schemas-microsoft-com:office:office" xmlns:oel="http://schemas.microsoft.com/office/2019/extlst" xmlns:r="http://schemas.openxmlformats.org/officeDocument/2006/relationships" xmlns:m="http://schemas.openxmlformats.org/officeDocument/2006/math" xmlns:v="urn:schemas-microsoft-com:vml" xmlns:wp14="http://schemas.microsoft.com/office/word/2010/wordprocessingDrawing" xmlns:wp="http://schemas.openxmlformats.org/drawingml/2006/wordprocessingDrawing" xmlns:w10="urn:schemas-microsoft-com:office:word" xmlns:w="http://schemas.openxmlformats.org/wordprocessingml/2006/main" xmlns:w14="http://schemas.microsoft.com/office/word/2010/wordml" xmlns:w15="http://schemas.microsoft.com/office/word/2012/wordml" xmlns:w16cex="http://schemas.microsoft.com/office/word/2018/wordml/cex" xmlns:w16cid="http://schemas.microsoft.com/office/word/2016/wordml/cid" xmlns:w16="http://schemas.microsoft.com/office/word/2018/wordml" xmlns:w16du="http://schemas.microsoft.com/office/word/2023/wordml/word16du" xmlns:w16sdtdh="http://schemas.microsoft.com/office/word/2020/wordml/sdtdatahash" xmlns:w16se="http://schemas.microsoft.com/office/word/2015/wordml/symex" xmlns:wpg="http://schemas.microsoft.com/office/word/2010/wordprocessingGroup" xmlns:wpi="http://schemas.microsoft.com/office/word/2010/wordprocessingInk" xmlns:wne="http://schemas.microsoft.com/office/word/2006/wordml" xmlns:wps="http://schemas.microsoft.com/office/word/2010/wordprocessingShape" mc:Ignorable="w14 w15 w16se w16cid w16 w16cex w16sdtdh wp14">
   <w:footnote w:type="separator" w:id="-1">
     <w:p>
       <w:r>
@@ -2415,7 +2319,7 @@
 </file>
 
 <file path=word/header1.xml><?xml version="1.0" encoding="utf-8"?>
-<w:hdr xmlns:wpc="http://schemas.microsoft.com/office/word/2010/wordprocessingCanvas" xmlns:cx="http://schemas.microsoft.com/office/drawing/2014/chartex" xmlns:cx1="http://schemas.microsoft.com/office/drawing/2015/9/8/chartex" xmlns:cx2="http://schemas.microsoft.com/office/drawing/2015/10/21/chartex" xmlns:cx3="http://schemas.microsoft.com/office/drawing/2016/5/9/chartex" xmlns:cx4="http://schemas.microsoft.com/office/drawing/2016/5/10/chartex" xmlns:cx5="http://schemas.microsoft.com/office/drawing/2016/5/11/chartex" xmlns:cx6="http://schemas.microsoft.com/office/drawing/2016/5/12/chartex" xmlns:cx7="http://schemas.microsoft.com/office/drawing/2016/5/13/chartex" xmlns:cx8="http://schemas.microsoft.com/office/drawing/2016/5/14/chartex" xmlns:mc="http://schemas.openxmlformats.org/markup-compatibility/2006" xmlns:aink="http://schemas.microsoft.com/office/drawing/2016/ink" xmlns:am3d="http://schemas.microsoft.com/office/drawing/2017/model3d" xmlns:o="urn:schemas-microsoft-com:office:office" xmlns:oel="http://schemas.microsoft.com/office/2019/extlst" xmlns:r="http://schemas.openxmlformats.org/officeDocument/2006/relationships" xmlns:m="http://schemas.openxmlformats.org/officeDocument/2006/math" xmlns:v="urn:schemas-microsoft-com:vml" xmlns:wp14="http://schemas.microsoft.com/office/word/2010/wordprocessingDrawing" xmlns:wp="http://schemas.openxmlformats.org/drawingml/2006/wordprocessingDrawing" xmlns:w10="urn:schemas-microsoft-com:office:word" xmlns:w="http://schemas.openxmlformats.org/wordprocessingml/2006/main" xmlns:w14="http://schemas.microsoft.com/office/word/2010/wordml" xmlns:w15="http://schemas.microsoft.com/office/word/2012/wordml" xmlns:w16cex="http://schemas.microsoft.com/office/word/2018/wordml/cex" xmlns:w16cid="http://schemas.microsoft.com/office/word/2016/wordml/cid" xmlns:w16="http://schemas.microsoft.com/office/word/2018/wordml" xmlns:w16sdtdh="http://schemas.microsoft.com/office/word/2020/wordml/sdtdatahash" xmlns:w16se="http://schemas.microsoft.com/office/word/2015/wordml/symex" xmlns:wpg="http://schemas.microsoft.com/office/word/2010/wordprocessingGroup" xmlns:wpi="http://schemas.microsoft.com/office/word/2010/wordprocessingInk" xmlns:wne="http://schemas.microsoft.com/office/word/2006/wordml" xmlns:wps="http://schemas.microsoft.com/office/word/2010/wordprocessingShape" mc:Ignorable="w14 w15 w16se w16cid w16 w16cex w16sdtdh wp14">
+<w:hdr xmlns:wpc="http://schemas.microsoft.com/office/word/2010/wordprocessingCanvas" xmlns:cx="http://schemas.microsoft.com/office/drawing/2014/chartex" xmlns:cx1="http://schemas.microsoft.com/office/drawing/2015/9/8/chartex" xmlns:cx2="http://schemas.microsoft.com/office/drawing/2015/10/21/chartex" xmlns:cx3="http://schemas.microsoft.com/office/drawing/2016/5/9/chartex" xmlns:cx4="http://schemas.microsoft.com/office/drawing/2016/5/10/chartex" xmlns:cx5="http://schemas.microsoft.com/office/drawing/2016/5/11/chartex" xmlns:cx6="http://schemas.microsoft.com/office/drawing/2016/5/12/chartex" xmlns:cx7="http://schemas.microsoft.com/office/drawing/2016/5/13/chartex" xmlns:cx8="http://schemas.microsoft.com/office/drawing/2016/5/14/chartex" xmlns:mc="http://schemas.openxmlformats.org/markup-compatibility/2006" xmlns:aink="http://schemas.microsoft.com/office/drawing/2016/ink" xmlns:am3d="http://schemas.microsoft.com/office/drawing/2017/model3d" xmlns:o="urn:schemas-microsoft-com:office:office" xmlns:oel="http://schemas.microsoft.com/office/2019/extlst" xmlns:r="http://schemas.openxmlformats.org/officeDocument/2006/relationships" xmlns:m="http://schemas.openxmlformats.org/officeDocument/2006/math" xmlns:v="urn:schemas-microsoft-com:vml" xmlns:wp14="http://schemas.microsoft.com/office/word/2010/wordprocessingDrawing" xmlns:wp="http://schemas.openxmlformats.org/drawingml/2006/wordprocessingDrawing" xmlns:w10="urn:schemas-microsoft-com:office:word" xmlns:w="http://schemas.openxmlformats.org/wordprocessingml/2006/main" xmlns:w14="http://schemas.microsoft.com/office/word/2010/wordml" xmlns:w15="http://schemas.microsoft.com/office/word/2012/wordml" xmlns:w16cex="http://schemas.microsoft.com/office/word/2018/wordml/cex" xmlns:w16cid="http://schemas.microsoft.com/office/word/2016/wordml/cid" xmlns:w16="http://schemas.microsoft.com/office/word/2018/wordml" xmlns:w16du="http://schemas.microsoft.com/office/word/2023/wordml/word16du" xmlns:w16sdtdh="http://schemas.microsoft.com/office/word/2020/wordml/sdtdatahash" xmlns:w16se="http://schemas.microsoft.com/office/word/2015/wordml/symex" xmlns:wpg="http://schemas.microsoft.com/office/word/2010/wordprocessingGroup" xmlns:wpi="http://schemas.microsoft.com/office/word/2010/wordprocessingInk" xmlns:wne="http://schemas.microsoft.com/office/word/2006/wordml" xmlns:wps="http://schemas.microsoft.com/office/word/2010/wordprocessingShape" mc:Ignorable="w14 w15 w16se w16cid w16 w16cex w16sdtdh wp14">
   <w:p>
     <w:pPr>
       <w:pStyle w:val="Header"/>

</xml_diff>